<commit_message>
Update Primeiras impressões numa Interação social.docx
</commit_message>
<xml_diff>
--- a/sums/Primeiras impressões numa Interação social.docx
+++ b/sums/Primeiras impressões numa Interação social.docx
@@ -288,6 +288,302 @@
           <w:lang w:val="en-US"/>
         </w:rPr>
         <w:t>.</w:t>
+      </w:r>
+    </w:p>
+    <w:p>
+      <w:pPr>
+        <w:rPr>
+          <w:lang w:val="en-US"/>
+        </w:rPr>
+      </w:pPr>
+    </w:p>
+    <w:p>
+      <w:pPr>
+        <w:rPr>
+          <w:lang w:val="pt-BR"/>
+        </w:rPr>
+      </w:pPr>
+      <w:r>
+        <w:rPr>
+          <w:lang w:val="pt-BR"/>
+        </w:rPr>
+        <w:t>Lista de sugestões de amizade</w:t>
+      </w:r>
+    </w:p>
+    <w:p>
+      <w:pPr>
+        <w:rPr>
+          <w:lang w:val="pt-BR"/>
+        </w:rPr>
+      </w:pPr>
+    </w:p>
+    <w:p>
+      <w:pPr>
+        <w:rPr>
+          <w:lang w:val="pt-BR"/>
+        </w:rPr>
+      </w:pPr>
+      <w:r>
+        <w:rPr>
+          <w:lang w:val="pt-BR"/>
+        </w:rPr>
+        <w:t>Face</w:t>
+      </w:r>
+    </w:p>
+    <w:p>
+      <w:pPr>
+        <w:rPr>
+          <w:lang w:val="pt-BR"/>
+        </w:rPr>
+      </w:pPr>
+      <w:r>
+        <w:rPr>
+          <w:lang w:val="pt-BR"/>
+        </w:rPr>
+        <w:t>Sorriso amigável; contato visual constante, mas não excessivamente intenso</w:t>
+      </w:r>
+    </w:p>
+    <w:p>
+      <w:pPr>
+        <w:rPr>
+          <w:lang w:val="pt-BR"/>
+        </w:rPr>
+      </w:pPr>
+      <w:r>
+        <w:rPr>
+          <w:lang w:val="pt-BR"/>
+        </w:rPr>
+        <w:t>Hostil – Sem sorriso; contato visual intenso</w:t>
+      </w:r>
+    </w:p>
+    <w:p>
+      <w:pPr>
+        <w:rPr>
+          <w:lang w:val="pt-BR"/>
+        </w:rPr>
+      </w:pPr>
+      <w:r>
+        <w:rPr>
+          <w:lang w:val="pt-BR"/>
+        </w:rPr>
+        <w:t>Indiferente – Sem sorriso; não há muito contato visual</w:t>
+      </w:r>
+    </w:p>
+    <w:p>
+      <w:pPr>
+        <w:rPr>
+          <w:lang w:val="pt-BR"/>
+        </w:rPr>
+      </w:pPr>
+    </w:p>
+    <w:p>
+      <w:pPr>
+        <w:rPr>
+          <w:lang w:val="pt-BR"/>
+        </w:rPr>
+      </w:pPr>
+      <w:r>
+        <w:rPr>
+          <w:lang w:val="pt-BR"/>
+        </w:rPr>
+        <w:t>Voz</w:t>
+      </w:r>
+    </w:p>
+    <w:p>
+      <w:pPr>
+        <w:rPr>
+          <w:lang w:val="pt-BR"/>
+        </w:rPr>
+      </w:pPr>
+      <w:r>
+        <w:rPr>
+          <w:lang w:val="pt-BR"/>
+        </w:rPr>
+        <w:t>Amigável - caloroso, enérgico</w:t>
+      </w:r>
+    </w:p>
+    <w:p>
+      <w:pPr>
+        <w:rPr>
+          <w:lang w:val="pt-BR"/>
+        </w:rPr>
+      </w:pPr>
+      <w:r>
+        <w:rPr>
+          <w:lang w:val="pt-BR"/>
+        </w:rPr>
+        <w:t>Hostil - Frio, enérgico</w:t>
+      </w:r>
+    </w:p>
+    <w:p>
+      <w:pPr>
+        <w:rPr>
+          <w:lang w:val="pt-BR"/>
+        </w:rPr>
+      </w:pPr>
+      <w:r>
+        <w:rPr>
+          <w:lang w:val="pt-BR"/>
+        </w:rPr>
+        <w:t>Indiferente - Frio, menos energético</w:t>
+      </w:r>
+    </w:p>
+    <w:p>
+      <w:pPr>
+        <w:rPr>
+          <w:lang w:val="pt-BR"/>
+        </w:rPr>
+      </w:pPr>
+    </w:p>
+    <w:p>
+      <w:pPr>
+        <w:rPr>
+          <w:lang w:val="pt-BR"/>
+        </w:rPr>
+      </w:pPr>
+      <w:r>
+        <w:rPr>
+          <w:lang w:val="pt-BR"/>
+        </w:rPr>
+        <w:t>Lista de dicas de dominância</w:t>
+      </w:r>
+    </w:p>
+    <w:p>
+      <w:pPr>
+        <w:rPr>
+          <w:lang w:val="pt-BR"/>
+        </w:rPr>
+      </w:pPr>
+    </w:p>
+    <w:p>
+      <w:pPr>
+        <w:rPr>
+          <w:lang w:val="pt-BR"/>
+        </w:rPr>
+      </w:pPr>
+      <w:r>
+        <w:rPr>
+          <w:lang w:val="pt-BR"/>
+        </w:rPr>
+        <w:t>Face</w:t>
+      </w:r>
+    </w:p>
+    <w:p>
+      <w:pPr>
+        <w:rPr>
+          <w:lang w:val="pt-BR"/>
+        </w:rPr>
+      </w:pPr>
+      <w:r>
+        <w:rPr>
+          <w:lang w:val="pt-BR"/>
+        </w:rPr>
+        <w:t>Dominante – mais contato visual; pode olhar fixamente; desvia o olhar com mais frequência ao ouvir</w:t>
+      </w:r>
+    </w:p>
+    <w:p>
+      <w:pPr>
+        <w:rPr>
+          <w:lang w:val="pt-BR"/>
+        </w:rPr>
+      </w:pPr>
+      <w:r>
+        <w:rPr>
+          <w:lang w:val="pt-BR"/>
+        </w:rPr>
+        <w:t>Submisso – menos contato visual, mas mais ao ouvir; evita olhar fixamente; mais sorridente</w:t>
+      </w:r>
+    </w:p>
+    <w:p>
+      <w:pPr>
+        <w:rPr>
+          <w:lang w:val="pt-BR"/>
+        </w:rPr>
+      </w:pPr>
+    </w:p>
+    <w:p>
+      <w:pPr>
+        <w:rPr>
+          <w:lang w:val="pt-BR"/>
+        </w:rPr>
+      </w:pPr>
+      <w:r>
+        <w:rPr>
+          <w:lang w:val="pt-BR"/>
+        </w:rPr>
+        <w:t>Corpo</w:t>
+      </w:r>
+    </w:p>
+    <w:p>
+      <w:pPr>
+        <w:rPr>
+          <w:lang w:val="pt-BR"/>
+        </w:rPr>
+      </w:pPr>
+      <w:r>
+        <w:rPr>
+          <w:lang w:val="pt-BR"/>
+        </w:rPr>
+        <w:t>Dominante - postura aberta e calma; ocupa mais espaço físico; move-se menos; pode usar gestos amplos e empáticos; pode tocar pessoas menos dominantes ocasionalmente</w:t>
+      </w:r>
+    </w:p>
+    <w:p>
+      <w:pPr>
+        <w:rPr>
+          <w:lang w:val="pt-BR"/>
+        </w:rPr>
+      </w:pPr>
+      <w:r>
+        <w:rPr>
+          <w:lang w:val="pt-BR"/>
+        </w:rPr>
+        <w:t>Submisso - postura nervosa e fechada; pode tocar frequentemente no cabelo, rosto, etc.; pode manter a cabeça baixa</w:t>
+      </w:r>
+    </w:p>
+    <w:p>
+      <w:pPr>
+        <w:rPr>
+          <w:lang w:val="pt-BR"/>
+        </w:rPr>
+      </w:pPr>
+    </w:p>
+    <w:p>
+      <w:pPr>
+        <w:rPr>
+          <w:lang w:val="pt-BR"/>
+        </w:rPr>
+      </w:pPr>
+      <w:r>
+        <w:rPr>
+          <w:lang w:val="pt-BR"/>
+        </w:rPr>
+        <w:t>Voz</w:t>
+      </w:r>
+    </w:p>
+    <w:p>
+      <w:pPr>
+        <w:rPr>
+          <w:lang w:val="pt-BR"/>
+        </w:rPr>
+      </w:pPr>
+      <w:r>
+        <w:rPr>
+          <w:lang w:val="pt-BR"/>
+        </w:rPr>
+        <w:t>Dominante - mais alto; mais controle da conversa</w:t>
+      </w:r>
+    </w:p>
+    <w:p>
+      <w:pPr>
+        <w:rPr>
+          <w:lang w:val="pt-BR"/>
+        </w:rPr>
+      </w:pPr>
+      <w:r>
+        <w:rPr>
+          <w:lang w:val="pt-BR"/>
+        </w:rPr>
+        <w:t>Submisso - mais suave; segue o exemplo do outro na conversa</w:t>
       </w:r>
     </w:p>
     <w:sectPr>

</xml_diff>